<commit_message>
Lots of Chapter Update
</commit_message>
<xml_diff>
--- a/Wig-Or-Log/Underground/Chapter 20.docx
+++ b/Wig-Or-Log/Underground/Chapter 20.docx
@@ -1,6 +1,6 @@
 
 <file path=word/document.xml><?xml version="1.0" encoding="utf-8"?>
-<w:document xmlns:wpc="http://schemas.microsoft.com/office/word/2010/wordprocessingCanvas" xmlns:mc="http://schemas.openxmlformats.org/markup-compatibility/2006" xmlns:o="urn:schemas-microsoft-com:office:office" xmlns:r="http://schemas.openxmlformats.org/officeDocument/2006/relationships" xmlns:m="http://schemas.openxmlformats.org/officeDocument/2006/math" xmlns:v="urn:schemas-microsoft-com:vml" xmlns:wp14="http://schemas.microsoft.com/office/word/2010/wordprocessingDrawing" xmlns:wp="http://schemas.openxmlformats.org/drawingml/2006/wordprocessingDrawing" xmlns:w10="urn:schemas-microsoft-com:office:word" xmlns:w="http://schemas.openxmlformats.org/wordprocessingml/2006/main" xmlns:w14="http://schemas.microsoft.com/office/word/2010/wordml" xmlns:w15="http://schemas.microsoft.com/office/word/2012/wordml" xmlns:wpg="http://schemas.microsoft.com/office/word/2010/wordprocessingGroup" xmlns:wpi="http://schemas.microsoft.com/office/word/2010/wordprocessingInk" xmlns:wne="http://schemas.microsoft.com/office/word/2006/wordml" xmlns:wps="http://schemas.microsoft.com/office/word/2010/wordprocessingShape" mc:Ignorable="w14 w15 wp14">
+<w:document xmlns:wpc="http://schemas.microsoft.com/office/word/2010/wordprocessingCanvas" xmlns:cx="http://schemas.microsoft.com/office/drawing/2014/chartex" xmlns:cx1="http://schemas.microsoft.com/office/drawing/2015/9/8/chartex" xmlns:cx2="http://schemas.microsoft.com/office/drawing/2015/10/21/chartex" xmlns:mc="http://schemas.openxmlformats.org/markup-compatibility/2006" xmlns:o="urn:schemas-microsoft-com:office:office" xmlns:r="http://schemas.openxmlformats.org/officeDocument/2006/relationships" xmlns:m="http://schemas.openxmlformats.org/officeDocument/2006/math" xmlns:v="urn:schemas-microsoft-com:vml" xmlns:wp14="http://schemas.microsoft.com/office/word/2010/wordprocessingDrawing" xmlns:wp="http://schemas.openxmlformats.org/drawingml/2006/wordprocessingDrawing" xmlns:w10="urn:schemas-microsoft-com:office:word" xmlns:w="http://schemas.openxmlformats.org/wordprocessingml/2006/main" xmlns:w14="http://schemas.microsoft.com/office/word/2010/wordml" xmlns:w15="http://schemas.microsoft.com/office/word/2012/wordml" xmlns:w16se="http://schemas.microsoft.com/office/word/2015/wordml/symex" xmlns:wpg="http://schemas.microsoft.com/office/word/2010/wordprocessingGroup" xmlns:wpi="http://schemas.microsoft.com/office/word/2010/wordprocessingInk" xmlns:wne="http://schemas.microsoft.com/office/word/2006/wordml" xmlns:wps="http://schemas.microsoft.com/office/word/2010/wordprocessingShape" mc:Ignorable="w14 w15 w16se wp14">
   <w:body>
     <w:p>
       <w:pPr>
@@ -271,25 +271,23 @@
           <w:sz w:val="24"/>
           <w:szCs w:val="24"/>
         </w:rPr>
-        <w:t xml:space="preserve">“I am disciplining myself. By keeping my eyes close, I can resist whatever urges my body has and stay focus on the task </w:t>
-      </w:r>
-      <w:proofErr w:type="spellStart"/>
-      <w:r>
-        <w:rPr>
-          <w:rFonts w:ascii="Tahoma" w:hAnsi="Tahoma" w:cs="Tahoma"/>
-          <w:sz w:val="24"/>
-          <w:szCs w:val="24"/>
-        </w:rPr>
-        <w:t>atow</w:t>
-      </w:r>
-      <w:proofErr w:type="spellEnd"/>
-      <w:r>
-        <w:rPr>
-          <w:rFonts w:ascii="Tahoma" w:hAnsi="Tahoma" w:cs="Tahoma"/>
-          <w:sz w:val="24"/>
-          <w:szCs w:val="24"/>
-        </w:rPr>
-        <w:t xml:space="preserve"> Ow </w:t>
+        <w:t>“I am disciplining myself. By keeping my eyes close, I can resist whatever urges my body has and stay focus on the task at</w:t>
+      </w:r>
+      <w:r>
+        <w:rPr>
+          <w:rFonts w:ascii="Tahoma" w:hAnsi="Tahoma" w:cs="Tahoma"/>
+          <w:sz w:val="24"/>
+          <w:szCs w:val="24"/>
+        </w:rPr>
+        <w:t>-</w:t>
+      </w:r>
+      <w:r>
+        <w:rPr>
+          <w:rFonts w:ascii="Tahoma" w:hAnsi="Tahoma" w:cs="Tahoma"/>
+          <w:sz w:val="24"/>
+          <w:szCs w:val="24"/>
+        </w:rPr>
+        <w:t xml:space="preserve">ow Ow </w:t>
       </w:r>
       <w:proofErr w:type="spellStart"/>
       <w:r>
@@ -386,7 +384,23 @@
           <w:sz w:val="24"/>
           <w:szCs w:val="24"/>
         </w:rPr>
-        <w:t>“Nice try. The only thing your body is tempted to do is sleep. Stay focused. And Carol, don’t be so quick to dismiss looks. How we look says a lot about who we are.”</w:t>
+        <w:t xml:space="preserve">“Nice try. The only thing your body is </w:t>
+      </w:r>
+      <w:r>
+        <w:rPr>
+          <w:rFonts w:ascii="Tahoma" w:hAnsi="Tahoma" w:cs="Tahoma"/>
+          <w:sz w:val="24"/>
+          <w:szCs w:val="24"/>
+        </w:rPr>
+        <w:t>urged</w:t>
+      </w:r>
+      <w:r>
+        <w:rPr>
+          <w:rFonts w:ascii="Tahoma" w:hAnsi="Tahoma" w:cs="Tahoma"/>
+          <w:sz w:val="24"/>
+          <w:szCs w:val="24"/>
+        </w:rPr>
+        <w:t xml:space="preserve"> to do is sleep. Stay focused. And Carol, don’t be so quick to dismiss looks. How we look says a lot about who we are.”</w:t>
       </w:r>
     </w:p>
     <w:p>
@@ -1111,25 +1125,23 @@
           <w:sz w:val="24"/>
           <w:szCs w:val="24"/>
         </w:rPr>
-        <w:t xml:space="preserve">“Well, </w:t>
-      </w:r>
-      <w:proofErr w:type="spellStart"/>
-      <w:r>
-        <w:rPr>
-          <w:rFonts w:ascii="Tahoma" w:hAnsi="Tahoma" w:cs="Tahoma"/>
-          <w:sz w:val="24"/>
-          <w:szCs w:val="24"/>
-        </w:rPr>
-        <w:t>atleast</w:t>
-      </w:r>
-      <w:proofErr w:type="spellEnd"/>
-      <w:r>
-        <w:rPr>
-          <w:rFonts w:ascii="Tahoma" w:hAnsi="Tahoma" w:cs="Tahoma"/>
-          <w:sz w:val="24"/>
-          <w:szCs w:val="24"/>
-        </w:rPr>
-        <w:t xml:space="preserve"> you guys don’t have curly hair like I do.” Thomas said. “She’d never pick you if that happened.”</w:t>
+        <w:t>“Well, at</w:t>
+      </w:r>
+      <w:r>
+        <w:rPr>
+          <w:rFonts w:ascii="Tahoma" w:hAnsi="Tahoma" w:cs="Tahoma"/>
+          <w:sz w:val="24"/>
+          <w:szCs w:val="24"/>
+        </w:rPr>
+        <w:t xml:space="preserve"> </w:t>
+      </w:r>
+      <w:r>
+        <w:rPr>
+          <w:rFonts w:ascii="Tahoma" w:hAnsi="Tahoma" w:cs="Tahoma"/>
+          <w:sz w:val="24"/>
+          <w:szCs w:val="24"/>
+        </w:rPr>
+        <w:t>least you guys don’t have curly hair like I do.” Thomas said. “She’d never pick you if that happened.”</w:t>
       </w:r>
     </w:p>
     <w:p>
@@ -1857,7 +1869,15 @@
           <w:sz w:val="24"/>
           <w:szCs w:val="24"/>
         </w:rPr>
-        <w:t xml:space="preserve"> the first Ace chose</w:t>
+        <w:t xml:space="preserve"> the first Ace choic</w:t>
+      </w:r>
+      <w:r>
+        <w:rPr>
+          <w:rFonts w:ascii="Tahoma" w:hAnsi="Tahoma" w:cs="Tahoma"/>
+          <w:sz w:val="24"/>
+          <w:szCs w:val="24"/>
+        </w:rPr>
+        <w:t>e</w:t>
       </w:r>
       <w:r>
         <w:rPr>
@@ -1896,7 +1916,17 @@
           <w:sz w:val="24"/>
           <w:szCs w:val="24"/>
         </w:rPr>
-        <w:t>The gravity of the court is immediately turned off, effecting all players and the sync-ball.</w:t>
+        <w:t xml:space="preserve">The gravity of the court is immediately turned off, effecting all players </w:t>
+      </w:r>
+      <w:bookmarkStart w:id="0" w:name="_GoBack"/>
+      <w:bookmarkEnd w:id="0"/>
+      <w:r>
+        <w:rPr>
+          <w:rFonts w:ascii="Tahoma" w:hAnsi="Tahoma" w:cs="Tahoma"/>
+          <w:sz w:val="24"/>
+          <w:szCs w:val="24"/>
+        </w:rPr>
+        <w:t>and the sync-ball.</w:t>
       </w:r>
     </w:p>
     <w:p>
@@ -2571,25 +2601,39 @@
           <w:sz w:val="24"/>
           <w:szCs w:val="24"/>
         </w:rPr>
-        <w:t xml:space="preserve"> pointless. It’d be much better if I did it with my team, or </w:t>
-      </w:r>
-      <w:proofErr w:type="spellStart"/>
-      <w:r>
-        <w:rPr>
-          <w:rFonts w:ascii="Tahoma" w:hAnsi="Tahoma" w:cs="Tahoma"/>
-          <w:sz w:val="24"/>
-          <w:szCs w:val="24"/>
-        </w:rPr>
-        <w:t>atleast</w:t>
-      </w:r>
-      <w:proofErr w:type="spellEnd"/>
-      <w:r>
-        <w:rPr>
-          <w:rFonts w:ascii="Tahoma" w:hAnsi="Tahoma" w:cs="Tahoma"/>
-          <w:sz w:val="24"/>
-          <w:szCs w:val="24"/>
-        </w:rPr>
-        <w:t xml:space="preserve"> people who wouldn’t be useless in match.</w:t>
+        <w:t xml:space="preserve"> pointless. It’d be much better if I did it with my team, or at</w:t>
+      </w:r>
+      <w:r>
+        <w:rPr>
+          <w:rFonts w:ascii="Tahoma" w:hAnsi="Tahoma" w:cs="Tahoma"/>
+          <w:sz w:val="24"/>
+          <w:szCs w:val="24"/>
+        </w:rPr>
+        <w:t xml:space="preserve"> </w:t>
+      </w:r>
+      <w:r>
+        <w:rPr>
+          <w:rFonts w:ascii="Tahoma" w:hAnsi="Tahoma" w:cs="Tahoma"/>
+          <w:sz w:val="24"/>
+          <w:szCs w:val="24"/>
+        </w:rPr>
+        <w:t>least people who wouldn’t be useless in</w:t>
+      </w:r>
+      <w:r>
+        <w:rPr>
+          <w:rFonts w:ascii="Tahoma" w:hAnsi="Tahoma" w:cs="Tahoma"/>
+          <w:sz w:val="24"/>
+          <w:szCs w:val="24"/>
+        </w:rPr>
+        <w:t xml:space="preserve"> a</w:t>
+      </w:r>
+      <w:r>
+        <w:rPr>
+          <w:rFonts w:ascii="Tahoma" w:hAnsi="Tahoma" w:cs="Tahoma"/>
+          <w:sz w:val="24"/>
+          <w:szCs w:val="24"/>
+        </w:rPr>
+        <w:t xml:space="preserve"> match.</w:t>
       </w:r>
       <w:r>
         <w:rPr>
@@ -2794,25 +2838,7 @@
           <w:sz w:val="24"/>
           <w:szCs w:val="24"/>
         </w:rPr>
-        <w:t xml:space="preserve"> </w:t>
-      </w:r>
-      <w:proofErr w:type="gramStart"/>
-      <w:r>
-        <w:rPr>
-          <w:rFonts w:ascii="Tahoma" w:hAnsi="Tahoma" w:cs="Tahoma"/>
-          <w:sz w:val="24"/>
-          <w:szCs w:val="24"/>
-        </w:rPr>
-        <w:t>Don’t</w:t>
-      </w:r>
-      <w:proofErr w:type="gramEnd"/>
-      <w:r>
-        <w:rPr>
-          <w:rFonts w:ascii="Tahoma" w:hAnsi="Tahoma" w:cs="Tahoma"/>
-          <w:sz w:val="24"/>
-          <w:szCs w:val="24"/>
-        </w:rPr>
-        <w:t xml:space="preserve"> worry team 3, I’ll bring her right back.” </w:t>
+        <w:t xml:space="preserve"> Don’t worry team 3, I’ll bring her right back.” </w:t>
       </w:r>
     </w:p>
     <w:p>
@@ -4607,7 +4633,23 @@
           <w:sz w:val="24"/>
           <w:szCs w:val="24"/>
         </w:rPr>
-        <w:t>t’s not natural to be that sleepy.</w:t>
+        <w:t xml:space="preserve">t’s not natural to be that </w:t>
+      </w:r>
+      <w:r>
+        <w:rPr>
+          <w:rFonts w:ascii="Tahoma" w:hAnsi="Tahoma" w:cs="Tahoma"/>
+          <w:sz w:val="24"/>
+          <w:szCs w:val="24"/>
+        </w:rPr>
+        <w:t>tired</w:t>
+      </w:r>
+      <w:r>
+        <w:rPr>
+          <w:rFonts w:ascii="Tahoma" w:hAnsi="Tahoma" w:cs="Tahoma"/>
+          <w:sz w:val="24"/>
+          <w:szCs w:val="24"/>
+        </w:rPr>
+        <w:t>.</w:t>
       </w:r>
       <w:r>
         <w:rPr>
@@ -4693,25 +4735,7 @@
           <w:sz w:val="24"/>
           <w:szCs w:val="24"/>
         </w:rPr>
-        <w:t xml:space="preserve">t how the </w:t>
-      </w:r>
-      <w:proofErr w:type="gramStart"/>
-      <w:r>
-        <w:rPr>
-          <w:rFonts w:ascii="Tahoma" w:hAnsi="Tahoma" w:cs="Tahoma"/>
-          <w:sz w:val="24"/>
-          <w:szCs w:val="24"/>
-        </w:rPr>
-        <w:t>Near</w:t>
-      </w:r>
-      <w:proofErr w:type="gramEnd"/>
-      <w:r>
-        <w:rPr>
-          <w:rFonts w:ascii="Tahoma" w:hAnsi="Tahoma" w:cs="Tahoma"/>
-          <w:sz w:val="24"/>
-          <w:szCs w:val="24"/>
-        </w:rPr>
-        <w:t xml:space="preserve"> gene works, genius</w:t>
+        <w:t>t how the Near gene works, genius</w:t>
       </w:r>
       <w:r>
         <w:rPr>
@@ -5195,7 +5219,39 @@
           <w:sz w:val="24"/>
           <w:szCs w:val="24"/>
         </w:rPr>
-        <w:t>Guess I should’ve known better than to try and trick a Second.</w:t>
+        <w:t>Guess I should’ve know</w:t>
+      </w:r>
+      <w:r>
+        <w:rPr>
+          <w:rFonts w:ascii="Tahoma" w:hAnsi="Tahoma" w:cs="Tahoma"/>
+          <w:sz w:val="24"/>
+          <w:szCs w:val="24"/>
+        </w:rPr>
+        <w:t>n better than to try and trick one of the</w:t>
+      </w:r>
+      <w:r>
+        <w:rPr>
+          <w:rFonts w:ascii="Tahoma" w:hAnsi="Tahoma" w:cs="Tahoma"/>
+          <w:sz w:val="24"/>
+          <w:szCs w:val="24"/>
+        </w:rPr>
+        <w:t xml:space="preserve"> Second</w:t>
+      </w:r>
+      <w:r>
+        <w:rPr>
+          <w:rFonts w:ascii="Tahoma" w:hAnsi="Tahoma" w:cs="Tahoma"/>
+          <w:sz w:val="24"/>
+          <w:szCs w:val="24"/>
+        </w:rPr>
+        <w:t>s</w:t>
+      </w:r>
+      <w:r>
+        <w:rPr>
+          <w:rFonts w:ascii="Tahoma" w:hAnsi="Tahoma" w:cs="Tahoma"/>
+          <w:sz w:val="24"/>
+          <w:szCs w:val="24"/>
+        </w:rPr>
+        <w:t>.</w:t>
       </w:r>
       <w:r>
         <w:rPr>
@@ -6052,16 +6108,7 @@
           <w:sz w:val="24"/>
           <w:szCs w:val="24"/>
         </w:rPr>
-        <w:t xml:space="preserve">’ or ‘how </w:t>
-      </w:r>
-      <w:proofErr w:type="gramStart"/>
-      <w:r>
-        <w:rPr>
-          <w:rFonts w:ascii="Tahoma" w:hAnsi="Tahoma" w:cs="Tahoma"/>
-          <w:sz w:val="24"/>
-          <w:szCs w:val="24"/>
-        </w:rPr>
-        <w:t xml:space="preserve">are you, </w:t>
+        <w:t xml:space="preserve">’ or ‘how are you, </w:t>
       </w:r>
       <w:proofErr w:type="spellStart"/>
       <w:r>
@@ -6079,16 +6126,7 @@
           <w:sz w:val="24"/>
           <w:szCs w:val="24"/>
         </w:rPr>
-        <w:t>’ but rather ‘how</w:t>
-      </w:r>
-      <w:proofErr w:type="gramEnd"/>
-      <w:r>
-        <w:rPr>
-          <w:rFonts w:ascii="Tahoma" w:hAnsi="Tahoma" w:cs="Tahoma"/>
-          <w:sz w:val="24"/>
-          <w:szCs w:val="24"/>
-        </w:rPr>
-        <w:t xml:space="preserve"> are my students doing?’”</w:t>
+        <w:t>’ but rather ‘how are my students doing?’”</w:t>
       </w:r>
     </w:p>
     <w:p>
@@ -7223,18 +7261,104 @@
           <w:sz w:val="24"/>
           <w:szCs w:val="24"/>
         </w:rPr>
-        <w:t xml:space="preserve">“What do you need it for… if you don’t mind me </w:t>
-      </w:r>
-      <w:proofErr w:type="gramStart"/>
-      <w:r>
-        <w:rPr>
-          <w:rFonts w:ascii="Tahoma" w:hAnsi="Tahoma" w:cs="Tahoma"/>
-          <w:sz w:val="24"/>
-          <w:szCs w:val="24"/>
-        </w:rPr>
-        <w:t>asking.</w:t>
-      </w:r>
-      <w:proofErr w:type="gramEnd"/>
+        <w:t>“What do you need it for… if you don’t mind me asking.”</w:t>
+      </w:r>
+    </w:p>
+    <w:p>
+      <w:pPr>
+        <w:rPr>
+          <w:rFonts w:ascii="Tahoma" w:hAnsi="Tahoma" w:cs="Tahoma"/>
+          <w:sz w:val="24"/>
+          <w:szCs w:val="24"/>
+        </w:rPr>
+      </w:pPr>
+    </w:p>
+    <w:p>
+      <w:pPr>
+        <w:rPr>
+          <w:rFonts w:ascii="Tahoma" w:hAnsi="Tahoma" w:cs="Tahoma"/>
+          <w:sz w:val="24"/>
+          <w:szCs w:val="24"/>
+        </w:rPr>
+      </w:pPr>
+      <w:r>
+        <w:rPr>
+          <w:rFonts w:ascii="Tahoma" w:hAnsi="Tahoma" w:cs="Tahoma"/>
+          <w:sz w:val="24"/>
+          <w:szCs w:val="24"/>
+        </w:rPr>
+        <w:t>“I’d be glad to talk about it, but it seems your absence has not gone unnoticed.”</w:t>
+      </w:r>
+    </w:p>
+    <w:p>
+      <w:pPr>
+        <w:rPr>
+          <w:rFonts w:ascii="Tahoma" w:hAnsi="Tahoma" w:cs="Tahoma"/>
+          <w:sz w:val="24"/>
+          <w:szCs w:val="24"/>
+        </w:rPr>
+      </w:pPr>
+    </w:p>
+    <w:p>
+      <w:pPr>
+        <w:rPr>
+          <w:rFonts w:ascii="Tahoma" w:hAnsi="Tahoma" w:cs="Tahoma"/>
+          <w:sz w:val="24"/>
+          <w:szCs w:val="24"/>
+        </w:rPr>
+      </w:pPr>
+      <w:proofErr w:type="spellStart"/>
+      <w:r>
+        <w:rPr>
+          <w:rFonts w:ascii="Tahoma" w:hAnsi="Tahoma" w:cs="Tahoma"/>
+          <w:sz w:val="24"/>
+          <w:szCs w:val="24"/>
+        </w:rPr>
+        <w:t>Decson</w:t>
+      </w:r>
+      <w:proofErr w:type="spellEnd"/>
+      <w:r>
+        <w:rPr>
+          <w:rFonts w:ascii="Tahoma" w:hAnsi="Tahoma" w:cs="Tahoma"/>
+          <w:sz w:val="24"/>
+          <w:szCs w:val="24"/>
+        </w:rPr>
+        <w:t xml:space="preserve"> turned around. She could tell which cadets had just turned away from staring in her direction.</w:t>
+      </w:r>
+    </w:p>
+    <w:p>
+      <w:pPr>
+        <w:rPr>
+          <w:rFonts w:ascii="Tahoma" w:hAnsi="Tahoma" w:cs="Tahoma"/>
+          <w:sz w:val="24"/>
+          <w:szCs w:val="24"/>
+        </w:rPr>
+      </w:pPr>
+    </w:p>
+    <w:p>
+      <w:pPr>
+        <w:rPr>
+          <w:rFonts w:ascii="Tahoma" w:hAnsi="Tahoma" w:cs="Tahoma"/>
+          <w:sz w:val="24"/>
+          <w:szCs w:val="24"/>
+        </w:rPr>
+      </w:pPr>
+      <w:r>
+        <w:rPr>
+          <w:rFonts w:ascii="Tahoma" w:hAnsi="Tahoma" w:cs="Tahoma"/>
+          <w:sz w:val="24"/>
+          <w:szCs w:val="24"/>
+        </w:rPr>
+        <w:t>“We</w:t>
+      </w:r>
+      <w:r>
+        <w:rPr>
+          <w:rFonts w:ascii="Tahoma" w:hAnsi="Tahoma" w:cs="Tahoma"/>
+          <w:sz w:val="24"/>
+          <w:szCs w:val="24"/>
+        </w:rPr>
+        <w:t>’ll talk more after the examination.</w:t>
+      </w:r>
       <w:r>
         <w:rPr>
           <w:rFonts w:ascii="Tahoma" w:hAnsi="Tahoma" w:cs="Tahoma"/>
@@ -7267,26 +7391,60 @@
           <w:sz w:val="24"/>
           <w:szCs w:val="24"/>
         </w:rPr>
-        <w:t>“I’d be glad to talk about it, but it seems your absence has not gone unnoticed.”</w:t>
-      </w:r>
-    </w:p>
-    <w:p>
-      <w:pPr>
-        <w:rPr>
-          <w:rFonts w:ascii="Tahoma" w:hAnsi="Tahoma" w:cs="Tahoma"/>
-          <w:sz w:val="24"/>
-          <w:szCs w:val="24"/>
-        </w:rPr>
-      </w:pPr>
-    </w:p>
-    <w:p>
-      <w:pPr>
-        <w:rPr>
-          <w:rFonts w:ascii="Tahoma" w:hAnsi="Tahoma" w:cs="Tahoma"/>
-          <w:sz w:val="24"/>
-          <w:szCs w:val="24"/>
-        </w:rPr>
-      </w:pPr>
+        <w:t>“Assuming I’m still around.”</w:t>
+      </w:r>
+    </w:p>
+    <w:p>
+      <w:pPr>
+        <w:rPr>
+          <w:rFonts w:ascii="Tahoma" w:hAnsi="Tahoma" w:cs="Tahoma"/>
+          <w:sz w:val="24"/>
+          <w:szCs w:val="24"/>
+        </w:rPr>
+      </w:pPr>
+    </w:p>
+    <w:p>
+      <w:pPr>
+        <w:rPr>
+          <w:rFonts w:ascii="Tahoma" w:hAnsi="Tahoma" w:cs="Tahoma"/>
+          <w:sz w:val="24"/>
+          <w:szCs w:val="24"/>
+        </w:rPr>
+      </w:pPr>
+      <w:r>
+        <w:rPr>
+          <w:rFonts w:ascii="Tahoma" w:hAnsi="Tahoma" w:cs="Tahoma"/>
+          <w:sz w:val="24"/>
+          <w:szCs w:val="24"/>
+        </w:rPr>
+        <w:t>“Listen you heartless little boy, I am not leaving until you and I have a nice conversation like good friends do.”</w:t>
+      </w:r>
+    </w:p>
+    <w:p>
+      <w:pPr>
+        <w:rPr>
+          <w:rFonts w:ascii="Tahoma" w:hAnsi="Tahoma" w:cs="Tahoma"/>
+          <w:sz w:val="24"/>
+          <w:szCs w:val="24"/>
+        </w:rPr>
+      </w:pPr>
+    </w:p>
+    <w:p>
+      <w:pPr>
+        <w:rPr>
+          <w:rFonts w:ascii="Tahoma" w:hAnsi="Tahoma" w:cs="Tahoma"/>
+          <w:sz w:val="24"/>
+          <w:szCs w:val="24"/>
+        </w:rPr>
+      </w:pPr>
+      <w:r>
+        <w:rPr>
+          <w:rFonts w:ascii="Tahoma" w:hAnsi="Tahoma" w:cs="Tahoma"/>
+          <w:sz w:val="24"/>
+          <w:szCs w:val="24"/>
+        </w:rPr>
+        <w:t xml:space="preserve">And with that </w:t>
+      </w:r>
       <w:proofErr w:type="spellStart"/>
       <w:r>
         <w:rPr>
@@ -7303,127 +7461,315 @@
           <w:sz w:val="24"/>
           <w:szCs w:val="24"/>
         </w:rPr>
-        <w:t xml:space="preserve"> turned around. She could tell which cadets had just turned away from staring in her direction.</w:t>
-      </w:r>
-    </w:p>
-    <w:p>
-      <w:pPr>
-        <w:rPr>
-          <w:rFonts w:ascii="Tahoma" w:hAnsi="Tahoma" w:cs="Tahoma"/>
-          <w:sz w:val="24"/>
-          <w:szCs w:val="24"/>
-        </w:rPr>
-      </w:pPr>
-    </w:p>
-    <w:p>
-      <w:pPr>
-        <w:rPr>
-          <w:rFonts w:ascii="Tahoma" w:hAnsi="Tahoma" w:cs="Tahoma"/>
-          <w:sz w:val="24"/>
-          <w:szCs w:val="24"/>
-        </w:rPr>
-      </w:pPr>
-      <w:r>
-        <w:rPr>
-          <w:rFonts w:ascii="Tahoma" w:hAnsi="Tahoma" w:cs="Tahoma"/>
-          <w:sz w:val="24"/>
-          <w:szCs w:val="24"/>
-        </w:rPr>
-        <w:t>“We</w:t>
-      </w:r>
-      <w:r>
-        <w:rPr>
-          <w:rFonts w:ascii="Tahoma" w:hAnsi="Tahoma" w:cs="Tahoma"/>
-          <w:sz w:val="24"/>
-          <w:szCs w:val="24"/>
-        </w:rPr>
-        <w:t>’ll talk more after the examination.</w:t>
-      </w:r>
-      <w:r>
-        <w:rPr>
-          <w:rFonts w:ascii="Tahoma" w:hAnsi="Tahoma" w:cs="Tahoma"/>
-          <w:sz w:val="24"/>
-          <w:szCs w:val="24"/>
-        </w:rPr>
-        <w:t>”</w:t>
-      </w:r>
-    </w:p>
-    <w:p>
-      <w:pPr>
-        <w:rPr>
-          <w:rFonts w:ascii="Tahoma" w:hAnsi="Tahoma" w:cs="Tahoma"/>
-          <w:sz w:val="24"/>
-          <w:szCs w:val="24"/>
-        </w:rPr>
-      </w:pPr>
-    </w:p>
-    <w:p>
-      <w:pPr>
-        <w:rPr>
-          <w:rFonts w:ascii="Tahoma" w:hAnsi="Tahoma" w:cs="Tahoma"/>
-          <w:sz w:val="24"/>
-          <w:szCs w:val="24"/>
-        </w:rPr>
-      </w:pPr>
-      <w:r>
-        <w:rPr>
-          <w:rFonts w:ascii="Tahoma" w:hAnsi="Tahoma" w:cs="Tahoma"/>
-          <w:sz w:val="24"/>
-          <w:szCs w:val="24"/>
-        </w:rPr>
-        <w:t>“Assuming I’m still around.”</w:t>
-      </w:r>
-    </w:p>
-    <w:p>
-      <w:pPr>
-        <w:rPr>
-          <w:rFonts w:ascii="Tahoma" w:hAnsi="Tahoma" w:cs="Tahoma"/>
-          <w:sz w:val="24"/>
-          <w:szCs w:val="24"/>
-        </w:rPr>
-      </w:pPr>
-    </w:p>
-    <w:p>
-      <w:pPr>
-        <w:rPr>
-          <w:rFonts w:ascii="Tahoma" w:hAnsi="Tahoma" w:cs="Tahoma"/>
-          <w:sz w:val="24"/>
-          <w:szCs w:val="24"/>
-        </w:rPr>
-      </w:pPr>
-      <w:r>
-        <w:rPr>
-          <w:rFonts w:ascii="Tahoma" w:hAnsi="Tahoma" w:cs="Tahoma"/>
-          <w:sz w:val="24"/>
-          <w:szCs w:val="24"/>
-        </w:rPr>
-        <w:t>“Listen you heartless little boy, I am not leaving until you and I have a nice conversation like good friends do.”</w:t>
-      </w:r>
-    </w:p>
-    <w:p>
-      <w:pPr>
-        <w:rPr>
-          <w:rFonts w:ascii="Tahoma" w:hAnsi="Tahoma" w:cs="Tahoma"/>
-          <w:sz w:val="24"/>
-          <w:szCs w:val="24"/>
-        </w:rPr>
-      </w:pPr>
-    </w:p>
-    <w:p>
-      <w:pPr>
-        <w:rPr>
-          <w:rFonts w:ascii="Tahoma" w:hAnsi="Tahoma" w:cs="Tahoma"/>
-          <w:sz w:val="24"/>
-          <w:szCs w:val="24"/>
-        </w:rPr>
-      </w:pPr>
-      <w:r>
-        <w:rPr>
-          <w:rFonts w:ascii="Tahoma" w:hAnsi="Tahoma" w:cs="Tahoma"/>
-          <w:sz w:val="24"/>
-          <w:szCs w:val="24"/>
-        </w:rPr>
-        <w:t xml:space="preserve">And with that </w:t>
+        <w:t xml:space="preserve">, walked back towards the cadets. That wasn’t fair. </w:t>
+      </w:r>
+      <w:proofErr w:type="spellStart"/>
+      <w:r>
+        <w:rPr>
+          <w:rFonts w:ascii="Tahoma" w:hAnsi="Tahoma" w:cs="Tahoma"/>
+          <w:sz w:val="24"/>
+          <w:szCs w:val="24"/>
+        </w:rPr>
+        <w:t>Zordo</w:t>
+      </w:r>
+      <w:proofErr w:type="spellEnd"/>
+      <w:r>
+        <w:rPr>
+          <w:rFonts w:ascii="Tahoma" w:hAnsi="Tahoma" w:cs="Tahoma"/>
+          <w:sz w:val="24"/>
+          <w:szCs w:val="24"/>
+        </w:rPr>
+        <w:t xml:space="preserve"> hadn’</w:t>
+      </w:r>
+      <w:r>
+        <w:rPr>
+          <w:rFonts w:ascii="Tahoma" w:hAnsi="Tahoma" w:cs="Tahoma"/>
+          <w:sz w:val="24"/>
+          <w:szCs w:val="24"/>
+        </w:rPr>
+        <w:t>t had a chance to respond. Not that he blamed her. It was her best tactic for winning any argument the two would have.</w:t>
+      </w:r>
+    </w:p>
+    <w:p>
+      <w:pPr>
+        <w:rPr>
+          <w:rFonts w:ascii="Tahoma" w:hAnsi="Tahoma" w:cs="Tahoma"/>
+          <w:sz w:val="24"/>
+          <w:szCs w:val="24"/>
+        </w:rPr>
+      </w:pPr>
+    </w:p>
+    <w:p>
+      <w:pPr>
+        <w:rPr>
+          <w:rFonts w:ascii="Tahoma" w:hAnsi="Tahoma" w:cs="Tahoma"/>
+          <w:sz w:val="24"/>
+          <w:szCs w:val="24"/>
+        </w:rPr>
+      </w:pPr>
+      <w:proofErr w:type="spellStart"/>
+      <w:r>
+        <w:rPr>
+          <w:rFonts w:ascii="Tahoma" w:hAnsi="Tahoma" w:cs="Tahoma"/>
+          <w:sz w:val="24"/>
+          <w:szCs w:val="24"/>
+        </w:rPr>
+        <w:t>Zordo</w:t>
+      </w:r>
+      <w:proofErr w:type="spellEnd"/>
+      <w:r>
+        <w:rPr>
+          <w:rFonts w:ascii="Tahoma" w:hAnsi="Tahoma" w:cs="Tahoma"/>
+          <w:sz w:val="24"/>
+          <w:szCs w:val="24"/>
+        </w:rPr>
+        <w:t xml:space="preserve"> headed downstairs and through the door of the hall of the teacher’s rooms. </w:t>
+      </w:r>
+      <w:r>
+        <w:rPr>
+          <w:rFonts w:ascii="Tahoma" w:hAnsi="Tahoma" w:cs="Tahoma"/>
+          <w:sz w:val="24"/>
+          <w:szCs w:val="24"/>
+        </w:rPr>
+        <w:t>He knocked on the door</w:t>
+      </w:r>
+      <w:r>
+        <w:rPr>
+          <w:rFonts w:ascii="Tahoma" w:hAnsi="Tahoma" w:cs="Tahoma"/>
+          <w:sz w:val="24"/>
+          <w:szCs w:val="24"/>
+        </w:rPr>
+        <w:t xml:space="preserve"> second farthest on the left, directly next to his</w:t>
+      </w:r>
+      <w:r>
+        <w:rPr>
+          <w:rFonts w:ascii="Tahoma" w:hAnsi="Tahoma" w:cs="Tahoma"/>
+          <w:sz w:val="24"/>
+          <w:szCs w:val="24"/>
+        </w:rPr>
+        <w:t xml:space="preserve"> room</w:t>
+      </w:r>
+      <w:r>
+        <w:rPr>
+          <w:rFonts w:ascii="Tahoma" w:hAnsi="Tahoma" w:cs="Tahoma"/>
+          <w:sz w:val="24"/>
+          <w:szCs w:val="24"/>
+        </w:rPr>
+        <w:t>.</w:t>
+      </w:r>
+    </w:p>
+    <w:p>
+      <w:pPr>
+        <w:rPr>
+          <w:rFonts w:ascii="Tahoma" w:hAnsi="Tahoma" w:cs="Tahoma"/>
+          <w:sz w:val="24"/>
+          <w:szCs w:val="24"/>
+        </w:rPr>
+      </w:pPr>
+    </w:p>
+    <w:p>
+      <w:pPr>
+        <w:rPr>
+          <w:rFonts w:ascii="Tahoma" w:hAnsi="Tahoma" w:cs="Tahoma"/>
+          <w:sz w:val="24"/>
+          <w:szCs w:val="24"/>
+        </w:rPr>
+      </w:pPr>
+      <w:r>
+        <w:rPr>
+          <w:rFonts w:ascii="Tahoma" w:hAnsi="Tahoma" w:cs="Tahoma"/>
+          <w:sz w:val="24"/>
+          <w:szCs w:val="24"/>
+        </w:rPr>
+        <w:t>“Come in.”</w:t>
+      </w:r>
+    </w:p>
+    <w:p>
+      <w:pPr>
+        <w:rPr>
+          <w:rFonts w:ascii="Tahoma" w:hAnsi="Tahoma" w:cs="Tahoma"/>
+          <w:sz w:val="24"/>
+          <w:szCs w:val="24"/>
+        </w:rPr>
+      </w:pPr>
+    </w:p>
+    <w:p>
+      <w:pPr>
+        <w:rPr>
+          <w:rFonts w:ascii="Tahoma" w:hAnsi="Tahoma" w:cs="Tahoma"/>
+          <w:sz w:val="24"/>
+          <w:szCs w:val="24"/>
+        </w:rPr>
+      </w:pPr>
+      <w:r>
+        <w:rPr>
+          <w:rFonts w:ascii="Tahoma" w:hAnsi="Tahoma" w:cs="Tahoma"/>
+          <w:sz w:val="24"/>
+          <w:szCs w:val="24"/>
+        </w:rPr>
+        <w:t>The door slid open</w:t>
+      </w:r>
+      <w:r>
+        <w:rPr>
+          <w:rFonts w:ascii="Tahoma" w:hAnsi="Tahoma" w:cs="Tahoma"/>
+          <w:sz w:val="24"/>
+          <w:szCs w:val="24"/>
+        </w:rPr>
+        <w:t xml:space="preserve">, allowing </w:t>
+      </w:r>
+      <w:proofErr w:type="spellStart"/>
+      <w:r>
+        <w:rPr>
+          <w:rFonts w:ascii="Tahoma" w:hAnsi="Tahoma" w:cs="Tahoma"/>
+          <w:sz w:val="24"/>
+          <w:szCs w:val="24"/>
+        </w:rPr>
+        <w:t>Zordo</w:t>
+      </w:r>
+      <w:proofErr w:type="spellEnd"/>
+      <w:r>
+        <w:rPr>
+          <w:rFonts w:ascii="Tahoma" w:hAnsi="Tahoma" w:cs="Tahoma"/>
+          <w:sz w:val="24"/>
+          <w:szCs w:val="24"/>
+        </w:rPr>
+        <w:t xml:space="preserve"> to enter.</w:t>
+      </w:r>
+      <w:r>
+        <w:rPr>
+          <w:rFonts w:ascii="Tahoma" w:hAnsi="Tahoma" w:cs="Tahoma"/>
+          <w:sz w:val="24"/>
+          <w:szCs w:val="24"/>
+        </w:rPr>
+        <w:t xml:space="preserve"> He did not entered fully, but leaned in forcing the door to stay open.</w:t>
+      </w:r>
+      <w:r>
+        <w:rPr>
+          <w:rFonts w:ascii="Tahoma" w:hAnsi="Tahoma" w:cs="Tahoma"/>
+          <w:sz w:val="24"/>
+          <w:szCs w:val="24"/>
+        </w:rPr>
+        <w:t xml:space="preserve"> Like all the </w:t>
+      </w:r>
+      <w:r>
+        <w:rPr>
+          <w:rFonts w:ascii="Tahoma" w:hAnsi="Tahoma" w:cs="Tahoma"/>
+          <w:sz w:val="24"/>
+          <w:szCs w:val="24"/>
+        </w:rPr>
+        <w:t>bed</w:t>
+      </w:r>
+      <w:r>
+        <w:rPr>
+          <w:rFonts w:ascii="Tahoma" w:hAnsi="Tahoma" w:cs="Tahoma"/>
+          <w:sz w:val="24"/>
+          <w:szCs w:val="24"/>
+        </w:rPr>
+        <w:t>rooms</w:t>
+      </w:r>
+      <w:r>
+        <w:rPr>
+          <w:rFonts w:ascii="Tahoma" w:hAnsi="Tahoma" w:cs="Tahoma"/>
+          <w:sz w:val="24"/>
+          <w:szCs w:val="24"/>
+        </w:rPr>
+        <w:t xml:space="preserve"> in the building</w:t>
+      </w:r>
+      <w:r>
+        <w:rPr>
+          <w:rFonts w:ascii="Tahoma" w:hAnsi="Tahoma" w:cs="Tahoma"/>
+          <w:sz w:val="24"/>
+          <w:szCs w:val="24"/>
+        </w:rPr>
+        <w:t xml:space="preserve">, </w:t>
+      </w:r>
+      <w:proofErr w:type="spellStart"/>
+      <w:r>
+        <w:rPr>
+          <w:rFonts w:ascii="Tahoma" w:hAnsi="Tahoma" w:cs="Tahoma"/>
+          <w:sz w:val="24"/>
+          <w:szCs w:val="24"/>
+        </w:rPr>
+        <w:t>Magatha’s</w:t>
+      </w:r>
+      <w:proofErr w:type="spellEnd"/>
+      <w:r>
+        <w:rPr>
+          <w:rFonts w:ascii="Tahoma" w:hAnsi="Tahoma" w:cs="Tahoma"/>
+          <w:sz w:val="24"/>
+          <w:szCs w:val="24"/>
+        </w:rPr>
+        <w:t xml:space="preserve"> consisted of a closet </w:t>
+      </w:r>
+      <w:proofErr w:type="spellStart"/>
+      <w:r>
+        <w:rPr>
+          <w:rFonts w:ascii="Tahoma" w:hAnsi="Tahoma" w:cs="Tahoma"/>
+          <w:sz w:val="24"/>
+          <w:szCs w:val="24"/>
+        </w:rPr>
+        <w:t>closests</w:t>
+      </w:r>
+      <w:proofErr w:type="spellEnd"/>
+      <w:r>
+        <w:rPr>
+          <w:rFonts w:ascii="Tahoma" w:hAnsi="Tahoma" w:cs="Tahoma"/>
+          <w:sz w:val="24"/>
+          <w:szCs w:val="24"/>
+        </w:rPr>
+        <w:t xml:space="preserve"> to the door and a bed right next to it, giving very little room for walking. </w:t>
+      </w:r>
+      <w:proofErr w:type="spellStart"/>
+      <w:r>
+        <w:rPr>
+          <w:rFonts w:ascii="Tahoma" w:hAnsi="Tahoma" w:cs="Tahoma"/>
+          <w:sz w:val="24"/>
+          <w:szCs w:val="24"/>
+        </w:rPr>
+        <w:t>Magatha</w:t>
+      </w:r>
+      <w:proofErr w:type="spellEnd"/>
+      <w:r>
+        <w:rPr>
+          <w:rFonts w:ascii="Tahoma" w:hAnsi="Tahoma" w:cs="Tahoma"/>
+          <w:sz w:val="24"/>
+          <w:szCs w:val="24"/>
+        </w:rPr>
+        <w:t xml:space="preserve"> was on the opposite side of her bed sitting at her desk. Her Display lay flat in front of her as</w:t>
+      </w:r>
+      <w:r>
+        <w:rPr>
+          <w:rFonts w:ascii="Tahoma" w:hAnsi="Tahoma" w:cs="Tahoma"/>
+          <w:sz w:val="24"/>
+          <w:szCs w:val="24"/>
+        </w:rPr>
+        <w:t>.</w:t>
+      </w:r>
+    </w:p>
+    <w:p>
+      <w:pPr>
+        <w:rPr>
+          <w:rFonts w:ascii="Tahoma" w:hAnsi="Tahoma" w:cs="Tahoma"/>
+          <w:sz w:val="24"/>
+          <w:szCs w:val="24"/>
+        </w:rPr>
+      </w:pPr>
+    </w:p>
+    <w:p>
+      <w:pPr>
+        <w:rPr>
+          <w:rFonts w:ascii="Tahoma" w:hAnsi="Tahoma" w:cs="Tahoma"/>
+          <w:sz w:val="24"/>
+          <w:szCs w:val="24"/>
+        </w:rPr>
+      </w:pPr>
+      <w:r>
+        <w:rPr>
+          <w:rFonts w:ascii="Tahoma" w:hAnsi="Tahoma" w:cs="Tahoma"/>
+          <w:sz w:val="24"/>
+          <w:szCs w:val="24"/>
+        </w:rPr>
+        <w:t>“</w:t>
       </w:r>
       <w:proofErr w:type="spellStart"/>
       <w:r>
@@ -7441,8 +7787,44 @@
           <w:sz w:val="24"/>
           <w:szCs w:val="24"/>
         </w:rPr>
-        <w:t xml:space="preserve">, walked back towards the cadets. That wasn’t fair. </w:t>
-      </w:r>
+        <w:t xml:space="preserve"> is here.” </w:t>
+      </w:r>
+      <w:proofErr w:type="spellStart"/>
+      <w:r>
+        <w:rPr>
+          <w:rFonts w:ascii="Tahoma" w:hAnsi="Tahoma" w:cs="Tahoma"/>
+          <w:sz w:val="24"/>
+          <w:szCs w:val="24"/>
+        </w:rPr>
+        <w:t>Magatha</w:t>
+      </w:r>
+      <w:proofErr w:type="spellEnd"/>
+      <w:r>
+        <w:rPr>
+          <w:rFonts w:ascii="Tahoma" w:hAnsi="Tahoma" w:cs="Tahoma"/>
+          <w:sz w:val="24"/>
+          <w:szCs w:val="24"/>
+        </w:rPr>
+        <w:t xml:space="preserve"> said without looking up. “I believe she would like to have words with you.”</w:t>
+      </w:r>
+    </w:p>
+    <w:p>
+      <w:pPr>
+        <w:rPr>
+          <w:rFonts w:ascii="Tahoma" w:hAnsi="Tahoma" w:cs="Tahoma"/>
+          <w:sz w:val="24"/>
+          <w:szCs w:val="24"/>
+        </w:rPr>
+      </w:pPr>
+    </w:p>
+    <w:p>
+      <w:pPr>
+        <w:rPr>
+          <w:rFonts w:ascii="Tahoma" w:hAnsi="Tahoma" w:cs="Tahoma"/>
+          <w:sz w:val="24"/>
+          <w:szCs w:val="24"/>
+        </w:rPr>
+      </w:pPr>
       <w:proofErr w:type="spellStart"/>
       <w:r>
         <w:rPr>
@@ -7451,378 +7833,6 @@
           <w:szCs w:val="24"/>
         </w:rPr>
         <w:t>Zordo</w:t>
-      </w:r>
-      <w:proofErr w:type="spellEnd"/>
-      <w:r>
-        <w:rPr>
-          <w:rFonts w:ascii="Tahoma" w:hAnsi="Tahoma" w:cs="Tahoma"/>
-          <w:sz w:val="24"/>
-          <w:szCs w:val="24"/>
-        </w:rPr>
-        <w:t xml:space="preserve"> hadn’</w:t>
-      </w:r>
-      <w:r>
-        <w:rPr>
-          <w:rFonts w:ascii="Tahoma" w:hAnsi="Tahoma" w:cs="Tahoma"/>
-          <w:sz w:val="24"/>
-          <w:szCs w:val="24"/>
-        </w:rPr>
-        <w:t>t had a chance to respond. Not that he blamed her. It was her best tactic for winning any argument the two would have.</w:t>
-      </w:r>
-    </w:p>
-    <w:p>
-      <w:pPr>
-        <w:rPr>
-          <w:rFonts w:ascii="Tahoma" w:hAnsi="Tahoma" w:cs="Tahoma"/>
-          <w:sz w:val="24"/>
-          <w:szCs w:val="24"/>
-        </w:rPr>
-      </w:pPr>
-    </w:p>
-    <w:p>
-      <w:pPr>
-        <w:rPr>
-          <w:rFonts w:ascii="Tahoma" w:hAnsi="Tahoma" w:cs="Tahoma"/>
-          <w:sz w:val="24"/>
-          <w:szCs w:val="24"/>
-        </w:rPr>
-      </w:pPr>
-      <w:proofErr w:type="spellStart"/>
-      <w:r>
-        <w:rPr>
-          <w:rFonts w:ascii="Tahoma" w:hAnsi="Tahoma" w:cs="Tahoma"/>
-          <w:sz w:val="24"/>
-          <w:szCs w:val="24"/>
-        </w:rPr>
-        <w:t>Zordo</w:t>
-      </w:r>
-      <w:proofErr w:type="spellEnd"/>
-      <w:r>
-        <w:rPr>
-          <w:rFonts w:ascii="Tahoma" w:hAnsi="Tahoma" w:cs="Tahoma"/>
-          <w:sz w:val="24"/>
-          <w:szCs w:val="24"/>
-        </w:rPr>
-        <w:t xml:space="preserve"> headed downstairs and through the door of the hall of the teacher’s rooms. </w:t>
-      </w:r>
-      <w:r>
-        <w:rPr>
-          <w:rFonts w:ascii="Tahoma" w:hAnsi="Tahoma" w:cs="Tahoma"/>
-          <w:sz w:val="24"/>
-          <w:szCs w:val="24"/>
-        </w:rPr>
-        <w:t>He knocked on the door</w:t>
-      </w:r>
-      <w:r>
-        <w:rPr>
-          <w:rFonts w:ascii="Tahoma" w:hAnsi="Tahoma" w:cs="Tahoma"/>
-          <w:sz w:val="24"/>
-          <w:szCs w:val="24"/>
-        </w:rPr>
-        <w:t xml:space="preserve"> second farthest on the left, directly next to his</w:t>
-      </w:r>
-      <w:r>
-        <w:rPr>
-          <w:rFonts w:ascii="Tahoma" w:hAnsi="Tahoma" w:cs="Tahoma"/>
-          <w:sz w:val="24"/>
-          <w:szCs w:val="24"/>
-        </w:rPr>
-        <w:t xml:space="preserve"> room</w:t>
-      </w:r>
-      <w:r>
-        <w:rPr>
-          <w:rFonts w:ascii="Tahoma" w:hAnsi="Tahoma" w:cs="Tahoma"/>
-          <w:sz w:val="24"/>
-          <w:szCs w:val="24"/>
-        </w:rPr>
-        <w:t>.</w:t>
-      </w:r>
-    </w:p>
-    <w:p>
-      <w:pPr>
-        <w:rPr>
-          <w:rFonts w:ascii="Tahoma" w:hAnsi="Tahoma" w:cs="Tahoma"/>
-          <w:sz w:val="24"/>
-          <w:szCs w:val="24"/>
-        </w:rPr>
-      </w:pPr>
-    </w:p>
-    <w:p>
-      <w:pPr>
-        <w:rPr>
-          <w:rFonts w:ascii="Tahoma" w:hAnsi="Tahoma" w:cs="Tahoma"/>
-          <w:sz w:val="24"/>
-          <w:szCs w:val="24"/>
-        </w:rPr>
-      </w:pPr>
-      <w:r>
-        <w:rPr>
-          <w:rFonts w:ascii="Tahoma" w:hAnsi="Tahoma" w:cs="Tahoma"/>
-          <w:sz w:val="24"/>
-          <w:szCs w:val="24"/>
-        </w:rPr>
-        <w:t>“Come in.”</w:t>
-      </w:r>
-    </w:p>
-    <w:p>
-      <w:pPr>
-        <w:rPr>
-          <w:rFonts w:ascii="Tahoma" w:hAnsi="Tahoma" w:cs="Tahoma"/>
-          <w:sz w:val="24"/>
-          <w:szCs w:val="24"/>
-        </w:rPr>
-      </w:pPr>
-    </w:p>
-    <w:p>
-      <w:pPr>
-        <w:rPr>
-          <w:rFonts w:ascii="Tahoma" w:hAnsi="Tahoma" w:cs="Tahoma"/>
-          <w:sz w:val="24"/>
-          <w:szCs w:val="24"/>
-        </w:rPr>
-      </w:pPr>
-      <w:r>
-        <w:rPr>
-          <w:rFonts w:ascii="Tahoma" w:hAnsi="Tahoma" w:cs="Tahoma"/>
-          <w:sz w:val="24"/>
-          <w:szCs w:val="24"/>
-        </w:rPr>
-        <w:t>The door slid open</w:t>
-      </w:r>
-      <w:r>
-        <w:rPr>
-          <w:rFonts w:ascii="Tahoma" w:hAnsi="Tahoma" w:cs="Tahoma"/>
-          <w:sz w:val="24"/>
-          <w:szCs w:val="24"/>
-        </w:rPr>
-        <w:t xml:space="preserve">, allowing </w:t>
-      </w:r>
-      <w:proofErr w:type="spellStart"/>
-      <w:r>
-        <w:rPr>
-          <w:rFonts w:ascii="Tahoma" w:hAnsi="Tahoma" w:cs="Tahoma"/>
-          <w:sz w:val="24"/>
-          <w:szCs w:val="24"/>
-        </w:rPr>
-        <w:t>Zordo</w:t>
-      </w:r>
-      <w:proofErr w:type="spellEnd"/>
-      <w:r>
-        <w:rPr>
-          <w:rFonts w:ascii="Tahoma" w:hAnsi="Tahoma" w:cs="Tahoma"/>
-          <w:sz w:val="24"/>
-          <w:szCs w:val="24"/>
-        </w:rPr>
-        <w:t xml:space="preserve"> to enter.</w:t>
-      </w:r>
-      <w:r>
-        <w:rPr>
-          <w:rFonts w:ascii="Tahoma" w:hAnsi="Tahoma" w:cs="Tahoma"/>
-          <w:sz w:val="24"/>
-          <w:szCs w:val="24"/>
-        </w:rPr>
-        <w:t xml:space="preserve"> He did not entered fully, but leaned in forcing the door to stay open.</w:t>
-      </w:r>
-      <w:r>
-        <w:rPr>
-          <w:rFonts w:ascii="Tahoma" w:hAnsi="Tahoma" w:cs="Tahoma"/>
-          <w:sz w:val="24"/>
-          <w:szCs w:val="24"/>
-        </w:rPr>
-        <w:t xml:space="preserve"> Like all the </w:t>
-      </w:r>
-      <w:r>
-        <w:rPr>
-          <w:rFonts w:ascii="Tahoma" w:hAnsi="Tahoma" w:cs="Tahoma"/>
-          <w:sz w:val="24"/>
-          <w:szCs w:val="24"/>
-        </w:rPr>
-        <w:t>bed</w:t>
-      </w:r>
-      <w:r>
-        <w:rPr>
-          <w:rFonts w:ascii="Tahoma" w:hAnsi="Tahoma" w:cs="Tahoma"/>
-          <w:sz w:val="24"/>
-          <w:szCs w:val="24"/>
-        </w:rPr>
-        <w:t>rooms</w:t>
-      </w:r>
-      <w:r>
-        <w:rPr>
-          <w:rFonts w:ascii="Tahoma" w:hAnsi="Tahoma" w:cs="Tahoma"/>
-          <w:sz w:val="24"/>
-          <w:szCs w:val="24"/>
-        </w:rPr>
-        <w:t xml:space="preserve"> in the building</w:t>
-      </w:r>
-      <w:r>
-        <w:rPr>
-          <w:rFonts w:ascii="Tahoma" w:hAnsi="Tahoma" w:cs="Tahoma"/>
-          <w:sz w:val="24"/>
-          <w:szCs w:val="24"/>
-        </w:rPr>
-        <w:t xml:space="preserve">, </w:t>
-      </w:r>
-      <w:proofErr w:type="spellStart"/>
-      <w:r>
-        <w:rPr>
-          <w:rFonts w:ascii="Tahoma" w:hAnsi="Tahoma" w:cs="Tahoma"/>
-          <w:sz w:val="24"/>
-          <w:szCs w:val="24"/>
-        </w:rPr>
-        <w:t>Magatha’s</w:t>
-      </w:r>
-      <w:proofErr w:type="spellEnd"/>
-      <w:r>
-        <w:rPr>
-          <w:rFonts w:ascii="Tahoma" w:hAnsi="Tahoma" w:cs="Tahoma"/>
-          <w:sz w:val="24"/>
-          <w:szCs w:val="24"/>
-        </w:rPr>
-        <w:t xml:space="preserve"> consisted of a closet </w:t>
-      </w:r>
-      <w:proofErr w:type="spellStart"/>
-      <w:r>
-        <w:rPr>
-          <w:rFonts w:ascii="Tahoma" w:hAnsi="Tahoma" w:cs="Tahoma"/>
-          <w:sz w:val="24"/>
-          <w:szCs w:val="24"/>
-        </w:rPr>
-        <w:t>closests</w:t>
-      </w:r>
-      <w:proofErr w:type="spellEnd"/>
-      <w:r>
-        <w:rPr>
-          <w:rFonts w:ascii="Tahoma" w:hAnsi="Tahoma" w:cs="Tahoma"/>
-          <w:sz w:val="24"/>
-          <w:szCs w:val="24"/>
-        </w:rPr>
-        <w:t xml:space="preserve"> to the door and a bed right next to it, giving very little room for walking. </w:t>
-      </w:r>
-      <w:proofErr w:type="spellStart"/>
-      <w:r>
-        <w:rPr>
-          <w:rFonts w:ascii="Tahoma" w:hAnsi="Tahoma" w:cs="Tahoma"/>
-          <w:sz w:val="24"/>
-          <w:szCs w:val="24"/>
-        </w:rPr>
-        <w:t>Magatha</w:t>
-      </w:r>
-      <w:proofErr w:type="spellEnd"/>
-      <w:r>
-        <w:rPr>
-          <w:rFonts w:ascii="Tahoma" w:hAnsi="Tahoma" w:cs="Tahoma"/>
-          <w:sz w:val="24"/>
-          <w:szCs w:val="24"/>
-        </w:rPr>
-        <w:t xml:space="preserve"> was on the opposite side of her bed sitting at her desk. Her Display lay flat in front of her as</w:t>
-      </w:r>
-      <w:r>
-        <w:rPr>
-          <w:rFonts w:ascii="Tahoma" w:hAnsi="Tahoma" w:cs="Tahoma"/>
-          <w:sz w:val="24"/>
-          <w:szCs w:val="24"/>
-        </w:rPr>
-        <w:t>.</w:t>
-      </w:r>
-    </w:p>
-    <w:p>
-      <w:pPr>
-        <w:rPr>
-          <w:rFonts w:ascii="Tahoma" w:hAnsi="Tahoma" w:cs="Tahoma"/>
-          <w:sz w:val="24"/>
-          <w:szCs w:val="24"/>
-        </w:rPr>
-      </w:pPr>
-    </w:p>
-    <w:p>
-      <w:pPr>
-        <w:rPr>
-          <w:rFonts w:ascii="Tahoma" w:hAnsi="Tahoma" w:cs="Tahoma"/>
-          <w:sz w:val="24"/>
-          <w:szCs w:val="24"/>
-        </w:rPr>
-      </w:pPr>
-      <w:r>
-        <w:rPr>
-          <w:rFonts w:ascii="Tahoma" w:hAnsi="Tahoma" w:cs="Tahoma"/>
-          <w:sz w:val="24"/>
-          <w:szCs w:val="24"/>
-        </w:rPr>
-        <w:t>“</w:t>
-      </w:r>
-      <w:proofErr w:type="spellStart"/>
-      <w:r>
-        <w:rPr>
-          <w:rFonts w:ascii="Tahoma" w:hAnsi="Tahoma" w:cs="Tahoma"/>
-          <w:sz w:val="24"/>
-          <w:szCs w:val="24"/>
-        </w:rPr>
-        <w:t>Decson</w:t>
-      </w:r>
-      <w:proofErr w:type="spellEnd"/>
-      <w:r>
-        <w:rPr>
-          <w:rFonts w:ascii="Tahoma" w:hAnsi="Tahoma" w:cs="Tahoma"/>
-          <w:sz w:val="24"/>
-          <w:szCs w:val="24"/>
-        </w:rPr>
-        <w:t xml:space="preserve"> is here.” </w:t>
-      </w:r>
-      <w:proofErr w:type="spellStart"/>
-      <w:r>
-        <w:rPr>
-          <w:rFonts w:ascii="Tahoma" w:hAnsi="Tahoma" w:cs="Tahoma"/>
-          <w:sz w:val="24"/>
-          <w:szCs w:val="24"/>
-        </w:rPr>
-        <w:t>Magatha</w:t>
-      </w:r>
-      <w:proofErr w:type="spellEnd"/>
-      <w:r>
-        <w:rPr>
-          <w:rFonts w:ascii="Tahoma" w:hAnsi="Tahoma" w:cs="Tahoma"/>
-          <w:sz w:val="24"/>
-          <w:szCs w:val="24"/>
-        </w:rPr>
-        <w:t xml:space="preserve"> said without looking up. “I believe she would like to have words with you.”</w:t>
-      </w:r>
-    </w:p>
-    <w:p>
-      <w:pPr>
-        <w:rPr>
-          <w:rFonts w:ascii="Tahoma" w:hAnsi="Tahoma" w:cs="Tahoma"/>
-          <w:sz w:val="24"/>
-          <w:szCs w:val="24"/>
-        </w:rPr>
-      </w:pPr>
-    </w:p>
-    <w:p>
-      <w:pPr>
-        <w:rPr>
-          <w:rFonts w:ascii="Tahoma" w:hAnsi="Tahoma" w:cs="Tahoma"/>
-          <w:sz w:val="24"/>
-          <w:szCs w:val="24"/>
-        </w:rPr>
-      </w:pPr>
-      <w:proofErr w:type="spellStart"/>
-      <w:r>
-        <w:rPr>
-          <w:rFonts w:ascii="Tahoma" w:hAnsi="Tahoma" w:cs="Tahoma"/>
-          <w:sz w:val="24"/>
-          <w:szCs w:val="24"/>
-        </w:rPr>
-        <w:t>Z</w:t>
-      </w:r>
-      <w:bookmarkStart w:id="0" w:name="_GoBack"/>
-      <w:bookmarkEnd w:id="0"/>
-      <w:r>
-        <w:rPr>
-          <w:rFonts w:ascii="Tahoma" w:hAnsi="Tahoma" w:cs="Tahoma"/>
-          <w:sz w:val="24"/>
-          <w:szCs w:val="24"/>
-        </w:rPr>
-        <w:t>ordo</w:t>
       </w:r>
       <w:proofErr w:type="spellEnd"/>
       <w:r>
@@ -8821,7 +8831,7 @@
 </file>
 
 <file path=word/numbering.xml><?xml version="1.0" encoding="utf-8"?>
-<w:numbering xmlns:wpc="http://schemas.microsoft.com/office/word/2010/wordprocessingCanvas" xmlns:mc="http://schemas.openxmlformats.org/markup-compatibility/2006" xmlns:o="urn:schemas-microsoft-com:office:office" xmlns:r="http://schemas.openxmlformats.org/officeDocument/2006/relationships" xmlns:m="http://schemas.openxmlformats.org/officeDocument/2006/math" xmlns:v="urn:schemas-microsoft-com:vml" xmlns:wp14="http://schemas.microsoft.com/office/word/2010/wordprocessingDrawing" xmlns:wp="http://schemas.openxmlformats.org/drawingml/2006/wordprocessingDrawing" xmlns:w10="urn:schemas-microsoft-com:office:word" xmlns:w="http://schemas.openxmlformats.org/wordprocessingml/2006/main" xmlns:w14="http://schemas.microsoft.com/office/word/2010/wordml" xmlns:w15="http://schemas.microsoft.com/office/word/2012/wordml" xmlns:wpg="http://schemas.microsoft.com/office/word/2010/wordprocessingGroup" xmlns:wpi="http://schemas.microsoft.com/office/word/2010/wordprocessingInk" xmlns:wne="http://schemas.microsoft.com/office/word/2006/wordml" xmlns:wps="http://schemas.microsoft.com/office/word/2010/wordprocessingShape" mc:Ignorable="w14 w15 wp14">
+<w:numbering xmlns:wpc="http://schemas.microsoft.com/office/word/2010/wordprocessingCanvas" xmlns:cx="http://schemas.microsoft.com/office/drawing/2014/chartex" xmlns:cx1="http://schemas.microsoft.com/office/drawing/2015/9/8/chartex" xmlns:cx2="http://schemas.microsoft.com/office/drawing/2015/10/21/chartex" xmlns:mc="http://schemas.openxmlformats.org/markup-compatibility/2006" xmlns:o="urn:schemas-microsoft-com:office:office" xmlns:r="http://schemas.openxmlformats.org/officeDocument/2006/relationships" xmlns:m="http://schemas.openxmlformats.org/officeDocument/2006/math" xmlns:v="urn:schemas-microsoft-com:vml" xmlns:wp14="http://schemas.microsoft.com/office/word/2010/wordprocessingDrawing" xmlns:wp="http://schemas.openxmlformats.org/drawingml/2006/wordprocessingDrawing" xmlns:w10="urn:schemas-microsoft-com:office:word" xmlns:w="http://schemas.openxmlformats.org/wordprocessingml/2006/main" xmlns:w14="http://schemas.microsoft.com/office/word/2010/wordml" xmlns:w15="http://schemas.microsoft.com/office/word/2012/wordml" xmlns:w16se="http://schemas.microsoft.com/office/word/2015/wordml/symex" xmlns:wpg="http://schemas.microsoft.com/office/word/2010/wordprocessingGroup" xmlns:wpi="http://schemas.microsoft.com/office/word/2010/wordprocessingInk" xmlns:wne="http://schemas.microsoft.com/office/word/2006/wordml" xmlns:wps="http://schemas.microsoft.com/office/word/2010/wordprocessingShape" mc:Ignorable="w14 w15 w16se wp14">
   <w:abstractNum w:abstractNumId="0" w15:restartNumberingAfterBreak="0">
     <w:nsid w:val="357051CC"/>
     <w:multiLevelType w:val="hybridMultilevel"/>
@@ -9102,7 +9112,7 @@
 </file>
 
 <file path=word/styles.xml><?xml version="1.0" encoding="utf-8"?>
-<w:styles xmlns:mc="http://schemas.openxmlformats.org/markup-compatibility/2006" xmlns:r="http://schemas.openxmlformats.org/officeDocument/2006/relationships" xmlns:w="http://schemas.openxmlformats.org/wordprocessingml/2006/main" xmlns:w14="http://schemas.microsoft.com/office/word/2010/wordml" xmlns:w15="http://schemas.microsoft.com/office/word/2012/wordml" mc:Ignorable="w14 w15">
+<w:styles xmlns:mc="http://schemas.openxmlformats.org/markup-compatibility/2006" xmlns:r="http://schemas.openxmlformats.org/officeDocument/2006/relationships" xmlns:w="http://schemas.openxmlformats.org/wordprocessingml/2006/main" xmlns:w14="http://schemas.microsoft.com/office/word/2010/wordml" xmlns:w15="http://schemas.microsoft.com/office/word/2012/wordml" xmlns:w16se="http://schemas.microsoft.com/office/word/2015/wordml/symex" mc:Ignorable="w14 w15 w16se">
   <w:docDefaults>
     <w:rPrDefault>
       <w:rPr>
@@ -9118,7 +9128,7 @@
       </w:pPr>
     </w:pPrDefault>
   </w:docDefaults>
-  <w:latentStyles w:defLockedState="0" w:defUIPriority="99" w:defSemiHidden="0" w:defUnhideWhenUsed="0" w:defQFormat="0" w:count="371">
+  <w:latentStyles w:defLockedState="0" w:defUIPriority="99" w:defSemiHidden="0" w:defUnhideWhenUsed="0" w:defQFormat="0" w:count="372">
     <w:lsdException w:name="Normal" w:uiPriority="0" w:qFormat="1"/>
     <w:lsdException w:name="heading 1" w:uiPriority="9" w:qFormat="1"/>
     <w:lsdException w:name="heading 2" w:semiHidden="1" w:uiPriority="9" w:unhideWhenUsed="1" w:qFormat="1"/>
@@ -9224,7 +9234,6 @@
     <w:lsdException w:name="HTML Sample" w:semiHidden="1" w:unhideWhenUsed="1"/>
     <w:lsdException w:name="HTML Typewriter" w:semiHidden="1" w:unhideWhenUsed="1"/>
     <w:lsdException w:name="HTML Variable" w:semiHidden="1" w:unhideWhenUsed="1"/>
-    <w:lsdException w:name="Normal Table" w:semiHidden="1" w:unhideWhenUsed="1"/>
     <w:lsdException w:name="annotation subject" w:semiHidden="1" w:unhideWhenUsed="1"/>
     <w:lsdException w:name="No List" w:semiHidden="1" w:unhideWhenUsed="1"/>
     <w:lsdException w:name="Outline List 1" w:semiHidden="1" w:unhideWhenUsed="1"/>
@@ -9271,10 +9280,8 @@
     <w:lsdException w:name="Table Subtle 2" w:semiHidden="1" w:unhideWhenUsed="1"/>
     <w:lsdException w:name="Table Web 1" w:semiHidden="1" w:unhideWhenUsed="1"/>
     <w:lsdException w:name="Table Web 2" w:semiHidden="1" w:unhideWhenUsed="1"/>
-    <w:lsdException w:name="Table Web 3" w:semiHidden="1" w:unhideWhenUsed="1"/>
     <w:lsdException w:name="Balloon Text" w:semiHidden="1" w:unhideWhenUsed="1"/>
     <w:lsdException w:name="Table Grid" w:uiPriority="59"/>
-    <w:lsdException w:name="Table Theme" w:semiHidden="1" w:unhideWhenUsed="1"/>
     <w:lsdException w:name="Placeholder Text" w:semiHidden="1"/>
     <w:lsdException w:name="No Spacing" w:uiPriority="1" w:qFormat="1"/>
     <w:lsdException w:name="Light Shading" w:uiPriority="60"/>
@@ -9490,6 +9497,7 @@
     <w:lsdException w:name="List Table 5 Dark Accent 6" w:uiPriority="50"/>
     <w:lsdException w:name="List Table 6 Colorful Accent 6" w:uiPriority="51"/>
     <w:lsdException w:name="List Table 7 Colorful Accent 6" w:uiPriority="52"/>
+    <w:lsdException w:name="Mention" w:semiHidden="1" w:unhideWhenUsed="1"/>
   </w:latentStyles>
   <w:style w:type="paragraph" w:default="1" w:styleId="Normal">
     <w:name w:val="Normal"/>

</xml_diff>